<commit_message>
Finish Semester Test 1
</commit_message>
<xml_diff>
--- a/SemesterTest1/Task2.docx
+++ b/SemesterTest1/Task2.docx
@@ -518,13 +518,15 @@
           <w:rStyle w:val="SubtleEmphasis"/>
           <w:i w:val="0"/>
           <w:iCs w:val="0"/>
-        </w:rPr>
-      </w:pPr>
-      <w:r>
-        <w:rPr>
-          <w:rStyle w:val="SubtleEmphasis"/>
-          <w:i w:val="0"/>
-          <w:iCs w:val="0"/>
+          <w:color w:val="000000" w:themeColor="text1"/>
+        </w:rPr>
+      </w:pPr>
+      <w:r>
+        <w:rPr>
+          <w:rStyle w:val="SubtleEmphasis"/>
+          <w:i w:val="0"/>
+          <w:iCs w:val="0"/>
+          <w:color w:val="000000" w:themeColor="text1"/>
         </w:rPr>
         <w:t>In</w:t>
       </w:r>
@@ -533,6 +535,7 @@
           <w:rStyle w:val="SubtleEmphasis"/>
           <w:i w:val="0"/>
           <w:iCs w:val="0"/>
+          <w:color w:val="000000" w:themeColor="text1"/>
         </w:rPr>
         <w:t xml:space="preserve"> </w:t>
       </w:r>
@@ -543,6 +546,7 @@
           <w:rFonts w:ascii="JetBrains Mono" w:hAnsi="JetBrains Mono" w:cs="JetBrains Mono"/>
           <w:i w:val="0"/>
           <w:iCs w:val="0"/>
+          <w:color w:val="000000" w:themeColor="text1"/>
         </w:rPr>
         <w:t>FileSystem.cs</w:t>
       </w:r>
@@ -552,6 +556,7 @@
           <w:rStyle w:val="SubtleEmphasis"/>
           <w:i w:val="0"/>
           <w:iCs w:val="0"/>
+          <w:color w:val="000000" w:themeColor="text1"/>
         </w:rPr>
         <w:t xml:space="preserve"> </w:t>
       </w:r>
@@ -560,6 +565,7 @@
           <w:rStyle w:val="SubtleEmphasis"/>
           <w:i w:val="0"/>
           <w:iCs w:val="0"/>
+          <w:color w:val="000000" w:themeColor="text1"/>
         </w:rPr>
         <w:t xml:space="preserve"> and</w:t>
       </w:r>
@@ -568,6 +574,7 @@
           <w:rStyle w:val="SubtleEmphasis"/>
           <w:i w:val="0"/>
           <w:iCs w:val="0"/>
+          <w:color w:val="000000" w:themeColor="text1"/>
         </w:rPr>
         <w:t xml:space="preserve"> </w:t>
       </w:r>
@@ -578,6 +585,7 @@
           <w:rFonts w:ascii="JetBrains Mono" w:hAnsi="JetBrains Mono" w:cs="JetBrains Mono"/>
           <w:i w:val="0"/>
           <w:iCs w:val="0"/>
+          <w:color w:val="000000" w:themeColor="text1"/>
         </w:rPr>
         <w:t>Folder.cs</w:t>
       </w:r>
@@ -587,6 +595,7 @@
           <w:rStyle w:val="SubtleEmphasis"/>
           <w:i w:val="0"/>
           <w:iCs w:val="0"/>
+          <w:color w:val="000000" w:themeColor="text1"/>
         </w:rPr>
         <w:t xml:space="preserve"> </w:t>
       </w:r>
@@ -595,6 +604,7 @@
           <w:rStyle w:val="SubtleEmphasis"/>
           <w:i w:val="0"/>
           <w:iCs w:val="0"/>
+          <w:color w:val="000000" w:themeColor="text1"/>
         </w:rPr>
         <w:t>, I used</w:t>
       </w:r>
@@ -603,6 +613,7 @@
           <w:rStyle w:val="SubtleEmphasis"/>
           <w:i w:val="0"/>
           <w:iCs w:val="0"/>
+          <w:color w:val="000000" w:themeColor="text1"/>
         </w:rPr>
         <w:t xml:space="preserve"> </w:t>
       </w:r>
@@ -612,6 +623,7 @@
           <w:rFonts w:ascii="JetBrains Mono" w:hAnsi="JetBrains Mono" w:cs="JetBrains Mono"/>
           <w:i w:val="0"/>
           <w:iCs w:val="0"/>
+          <w:color w:val="000000" w:themeColor="text1"/>
         </w:rPr>
         <w:t>List&lt;Thing&gt;</w:t>
       </w:r>
@@ -620,6 +632,7 @@
           <w:rStyle w:val="SubtleEmphasis"/>
           <w:i w:val="0"/>
           <w:iCs w:val="0"/>
+          <w:color w:val="000000" w:themeColor="text1"/>
         </w:rPr>
         <w:t xml:space="preserve"> </w:t>
       </w:r>
@@ -628,6 +641,7 @@
           <w:rStyle w:val="SubtleEmphasis"/>
           <w:i w:val="0"/>
           <w:iCs w:val="0"/>
+          <w:color w:val="000000" w:themeColor="text1"/>
         </w:rPr>
         <w:t xml:space="preserve"> to store both</w:t>
       </w:r>
@@ -636,6 +650,7 @@
           <w:rStyle w:val="SubtleEmphasis"/>
           <w:i w:val="0"/>
           <w:iCs w:val="0"/>
+          <w:color w:val="000000" w:themeColor="text1"/>
         </w:rPr>
         <w:t xml:space="preserve"> </w:t>
       </w:r>
@@ -644,6 +659,7 @@
           <w:rStyle w:val="SubtleEmphasis"/>
           <w:i w:val="0"/>
           <w:iCs w:val="0"/>
+          <w:color w:val="000000" w:themeColor="text1"/>
         </w:rPr>
         <w:t>File</w:t>
       </w:r>
@@ -652,6 +668,7 @@
           <w:rStyle w:val="SubtleEmphasis"/>
           <w:i w:val="0"/>
           <w:iCs w:val="0"/>
+          <w:color w:val="000000" w:themeColor="text1"/>
         </w:rPr>
         <w:t xml:space="preserve"> </w:t>
       </w:r>
@@ -660,6 +677,7 @@
           <w:rStyle w:val="SubtleEmphasis"/>
           <w:i w:val="0"/>
           <w:iCs w:val="0"/>
+          <w:color w:val="000000" w:themeColor="text1"/>
         </w:rPr>
         <w:t xml:space="preserve"> and</w:t>
       </w:r>
@@ -668,6 +686,7 @@
           <w:rStyle w:val="SubtleEmphasis"/>
           <w:i w:val="0"/>
           <w:iCs w:val="0"/>
+          <w:color w:val="000000" w:themeColor="text1"/>
         </w:rPr>
         <w:t xml:space="preserve"> </w:t>
       </w:r>
@@ -676,6 +695,7 @@
           <w:rStyle w:val="SubtleEmphasis"/>
           <w:i w:val="0"/>
           <w:iCs w:val="0"/>
+          <w:color w:val="000000" w:themeColor="text1"/>
         </w:rPr>
         <w:t>Folder</w:t>
       </w:r>
@@ -684,6 +704,7 @@
           <w:rStyle w:val="SubtleEmphasis"/>
           <w:i w:val="0"/>
           <w:iCs w:val="0"/>
+          <w:color w:val="000000" w:themeColor="text1"/>
         </w:rPr>
         <w:t xml:space="preserve"> </w:t>
       </w:r>
@@ -692,6 +713,7 @@
           <w:rStyle w:val="SubtleEmphasis"/>
           <w:i w:val="0"/>
           <w:iCs w:val="0"/>
+          <w:color w:val="000000" w:themeColor="text1"/>
         </w:rPr>
         <w:t xml:space="preserve"> objects:</w:t>
       </w:r>
@@ -2903,30 +2925,6 @@
     </w:p>
     <w:p>
       <w:pPr>
-        <w:pStyle w:val="NormalWeb"/>
-        <w:rPr>
-          <w:rFonts w:ascii="Arial" w:hAnsi="Arial" w:cs="Arial"/>
-        </w:rPr>
-      </w:pPr>
-    </w:p>
-    <w:p>
-      <w:pPr>
-        <w:pStyle w:val="NormalWeb"/>
-        <w:rPr>
-          <w:rFonts w:ascii="Arial" w:hAnsi="Arial" w:cs="Arial"/>
-        </w:rPr>
-      </w:pPr>
-    </w:p>
-    <w:p>
-      <w:pPr>
-        <w:pStyle w:val="NormalWeb"/>
-        <w:rPr>
-          <w:rFonts w:ascii="Arial" w:hAnsi="Arial" w:cs="Arial"/>
-        </w:rPr>
-      </w:pPr>
-    </w:p>
-    <w:p>
-      <w:pPr>
         <w:pStyle w:val="Heading1"/>
         <w:rPr>
           <w:rStyle w:val="textlayer--absolute"/>
@@ -2942,6 +2940,7 @@
           <w:sz w:val="29"/>
           <w:szCs w:val="29"/>
         </w:rPr>
+        <w:lastRenderedPageBreak/>
         <w:t xml:space="preserve">4. Define the principle of abstraction, and explain how you would use it to design a class to represent the </w:t>
       </w:r>
       <w:proofErr w:type="spellStart"/>
@@ -3098,14 +3097,21 @@
           <w:rStyle w:val="Strong"/>
           <w:rFonts w:ascii="Arial" w:eastAsiaTheme="majorEastAsia" w:hAnsi="Arial" w:cs="Arial"/>
         </w:rPr>
-        <w:t>Container</w:t>
-      </w:r>
-      <w:proofErr w:type="spellEnd"/>
+        <w:t>Co</w:t>
+      </w:r>
       <w:r>
         <w:rPr>
           <w:rStyle w:val="Strong"/>
           <w:rFonts w:ascii="Arial" w:eastAsiaTheme="majorEastAsia" w:hAnsi="Arial" w:cs="Arial"/>
         </w:rPr>
+        <w:t>mponent</w:t>
+      </w:r>
+      <w:proofErr w:type="spellEnd"/>
+      <w:r>
+        <w:rPr>
+          <w:rStyle w:val="Strong"/>
+          <w:rFonts w:ascii="Arial" w:eastAsiaTheme="majorEastAsia" w:hAnsi="Arial" w:cs="Arial"/>
+        </w:rPr>
         <w:t xml:space="preserve"> Class</w:t>
       </w:r>
       <w:r>
@@ -3235,7 +3241,31 @@
         <w:rPr>
           <w:rFonts w:ascii="Arial" w:hAnsi="Arial" w:cs="Arial"/>
         </w:rPr>
-        <w:t xml:space="preserve"> define is-a relation</w:t>
+        <w:t xml:space="preserve"> define </w:t>
+      </w:r>
+      <w:r>
+        <w:rPr>
+          <w:rFonts w:ascii="Arial" w:hAnsi="Arial" w:cs="Arial"/>
+        </w:rPr>
+        <w:t>“</w:t>
+      </w:r>
+      <w:r>
+        <w:rPr>
+          <w:rFonts w:ascii="Arial" w:hAnsi="Arial" w:cs="Arial"/>
+        </w:rPr>
+        <w:t>is-a</w:t>
+      </w:r>
+      <w:r>
+        <w:rPr>
+          <w:rFonts w:ascii="Arial" w:hAnsi="Arial" w:cs="Arial"/>
+        </w:rPr>
+        <w:t>”</w:t>
+      </w:r>
+      <w:r>
+        <w:rPr>
+          <w:rFonts w:ascii="Arial" w:hAnsi="Arial" w:cs="Arial"/>
+        </w:rPr>
+        <w:t xml:space="preserve"> relation</w:t>
       </w:r>
       <w:r>
         <w:rPr>
@@ -3784,7 +3814,6 @@
         <w:rPr>
           <w:rFonts w:ascii="JetBrains Mono" w:hAnsi="JetBrains Mono" w:cs="JetBrains Mono"/>
         </w:rPr>
-        <w:lastRenderedPageBreak/>
         <w:tab/>
       </w:r>
       <w:r>
@@ -3828,6 +3857,7 @@
         <w:rPr>
           <w:rFonts w:ascii="JetBrains Mono" w:hAnsi="JetBrains Mono" w:cs="JetBrains Mono"/>
         </w:rPr>
+        <w:lastRenderedPageBreak/>
         <w:t xml:space="preserve">        </w:t>
       </w:r>
       <w:r>
@@ -4163,7 +4193,19 @@
         <w:rPr>
           <w:rFonts w:ascii="Arial" w:hAnsi="Arial" w:cs="Arial"/>
         </w:rPr>
-        <w:t>make that folder as File System and operate like a OS’s root folder.</w:t>
+        <w:t xml:space="preserve">make that folder as File System and operate like a </w:t>
+      </w:r>
+      <w:r>
+        <w:rPr>
+          <w:rFonts w:ascii="Arial" w:hAnsi="Arial" w:cs="Arial"/>
+        </w:rPr>
+        <w:t xml:space="preserve">VM </w:t>
+      </w:r>
+      <w:r>
+        <w:rPr>
+          <w:rFonts w:ascii="Arial" w:hAnsi="Arial" w:cs="Arial"/>
+        </w:rPr>
+        <w:t>OS’s root folder.</w:t>
       </w:r>
       <w:r>
         <w:rPr>
@@ -4700,6 +4742,7 @@
           <w:sz w:val="29"/>
           <w:szCs w:val="29"/>
         </w:rPr>
+        <w:lastRenderedPageBreak/>
         <w:t>5. Which Pass (and Credit) tasks you have submitted to Canvas utilize both the principles of</w:t>
       </w:r>
       <w:r>

</xml_diff>